<commit_message>
Plan van aanpak toegevoegd.
</commit_message>
<xml_diff>
--- a/Aanpassingen PVA.docx
+++ b/Aanpassingen PVA.docx
@@ -15,6 +15,8 @@
         </w:rPr>
         <w:t>Aanpassingen PVA:</w:t>
       </w:r>
+      <w:bookmarkStart w:id="0" w:name="_GoBack"/>
+      <w:bookmarkEnd w:id="0"/>
     </w:p>
     <w:p>
       <w:pPr>
@@ -24,11 +26,13 @@
           <w:numId w:val="1"/>
         </w:numPr>
         <w:rPr>
-          <w:lang w:val="en-NL"/>
-        </w:rPr>
-      </w:pPr>
-      <w:r>
-        <w:rPr>
+          <w:strike/>
+          <w:lang w:val="en-NL"/>
+        </w:rPr>
+      </w:pPr>
+      <w:r>
+        <w:rPr>
+          <w:strike/>
           <w:lang w:val="en-NL"/>
         </w:rPr>
         <w:t>Inhoudsopgaven!</w:t>
@@ -49,7 +53,7 @@
         <w:rPr>
           <w:lang w:val="en-NL"/>
         </w:rPr>
-        <w:t xml:space="preserve"> Project eisen moeten worden bijgesteld</w:t>
+        <w:t>Project eisen moeten worden bijgesteld</w:t>
       </w:r>
     </w:p>
     <w:p>
@@ -60,32 +64,16 @@
           <w:numId w:val="1"/>
         </w:numPr>
         <w:rPr>
-          <w:lang w:val="en-NL"/>
-        </w:rPr>
-      </w:pPr>
-      <w:r>
-        <w:rPr>
-          <w:lang w:val="en-NL"/>
-        </w:rPr>
-        <w:t xml:space="preserve">Tussenresultaten: alleen echte resultaten / deadlines / mijlpalen. “Vragen aan opdrachtgever” is geen tussenresultaat. </w:t>
-      </w:r>
-      <w:r>
-        <w:rPr>
-          <w:lang w:val="en-NL"/>
-        </w:rPr>
-        <w:t>Demonstratie is wel een tussenresultaat.</w:t>
-      </w:r>
-      <w:r>
-        <w:rPr>
-          <w:lang w:val="en-NL"/>
-        </w:rPr>
-        <w:t xml:space="preserve"> </w:t>
-      </w:r>
-      <w:r>
-        <w:rPr>
-          <w:lang w:val="en-NL"/>
-        </w:rPr>
-        <w:t>Eindresultaat is ook een tussenresultaat!</w:t>
+          <w:strike/>
+          <w:lang w:val="en-NL"/>
+        </w:rPr>
+      </w:pPr>
+      <w:r>
+        <w:rPr>
+          <w:strike/>
+          <w:lang w:val="en-NL"/>
+        </w:rPr>
+        <w:t>Tussenresultaten: alleen echte resultaten / deadlines / mijlpalen. “Vragen aan opdrachtgever” is geen tussenresultaat. Demonstratie is wel een tussenresultaat. Eindresultaat is ook een tussenresultaat!</w:t>
       </w:r>
     </w:p>
     <w:p>
@@ -96,26 +84,16 @@
           <w:numId w:val="1"/>
         </w:numPr>
         <w:rPr>
-          <w:lang w:val="en-NL"/>
-        </w:rPr>
-      </w:pPr>
-      <w:r>
-        <w:rPr>
-          <w:lang w:val="en-NL"/>
-        </w:rPr>
-        <w:t>Planning uitwerken in tabelvorm.</w:t>
-      </w:r>
-      <w:r>
-        <w:rPr>
-          <w:lang w:val="en-NL"/>
-        </w:rPr>
-        <w:t xml:space="preserve"> </w:t>
-      </w:r>
-      <w:r>
-        <w:rPr>
-          <w:lang w:val="en-NL"/>
-        </w:rPr>
-        <w:t>Planning / activiteiten koppelen aan personen</w:t>
+          <w:strike/>
+          <w:lang w:val="en-NL"/>
+        </w:rPr>
+      </w:pPr>
+      <w:r>
+        <w:rPr>
+          <w:strike/>
+          <w:lang w:val="en-NL"/>
+        </w:rPr>
+        <w:t>Planning uitwerken in tabelvorm. Planning / activiteiten koppelen aan personen</w:t>
       </w:r>
     </w:p>
     <w:p>
@@ -126,11 +104,13 @@
           <w:numId w:val="1"/>
         </w:numPr>
         <w:rPr>
-          <w:lang w:val="en-NL"/>
-        </w:rPr>
-      </w:pPr>
-      <w:r>
-        <w:rPr>
+          <w:strike/>
+          <w:lang w:val="en-NL"/>
+        </w:rPr>
+      </w:pPr>
+      <w:r>
+        <w:rPr>
+          <w:strike/>
           <w:lang w:val="en-NL"/>
         </w:rPr>
         <w:t>Project activiteiten niet opgenomen in PVA??</w:t>
@@ -149,6 +129,7 @@
       </w:pPr>
       <w:r>
         <w:rPr>
+          <w:strike/>
           <w:lang w:val="en-NL"/>
         </w:rPr>
         <w:t>Compleet overzicht maken van project activiteiten, gebruik hiervoor planning in proftaak document.</w:t>
@@ -176,8 +157,6 @@
         </w:rPr>
         <w:br w:type="page"/>
       </w:r>
-      <w:bookmarkStart w:id="0" w:name="_GoBack"/>
-      <w:bookmarkEnd w:id="0"/>
     </w:p>
     <w:p>
       <w:pPr>

</xml_diff>